<commit_message>
name labels to tenants
</commit_message>
<xml_diff>
--- a/tour_narrative.docx
+++ b/tour_narrative.docx
@@ -1440,20 +1440,56 @@
         <w:t xml:space="preserve">, </w:t>
       </w:r>
       <w:r>
-        <w:t xml:space="preserve">25,000 </w:t>
+        <w:t>16</w:t>
+      </w:r>
+      <w:r>
+        <w:t xml:space="preserve">,000 </w:t>
       </w:r>
       <w:r>
         <w:t xml:space="preserve">luxury residential </w:t>
       </w:r>
       <w:r>
-        <w:t xml:space="preserve">units (73% of all CBD inventory) </w:t>
+        <w:t xml:space="preserve">units </w:t>
+      </w:r>
+      <w:r>
+        <w:t xml:space="preserve">(44% of all </w:t>
+      </w:r>
+      <w:r>
+        <w:t>CBD</w:t>
+      </w:r>
+      <w:r>
+        <w:t xml:space="preserve"> deliveries)</w:t>
+      </w:r>
+      <w:r>
+        <w:t xml:space="preserve"> </w:t>
       </w:r>
       <w:r>
         <w:lastRenderedPageBreak/>
         <w:t>and</w:t>
       </w:r>
       <w:r>
-        <w:t xml:space="preserve"> 15 million square feet of Class +A office (90% of all CBD inventory)</w:t>
+        <w:t xml:space="preserve"> 15</w:t>
+      </w:r>
+      <w:r>
+        <w:t>.5</w:t>
+      </w:r>
+      <w:r>
+        <w:t xml:space="preserve"> million square feet of Class +A office (</w:t>
+      </w:r>
+      <w:r>
+        <w:t>74</w:t>
+      </w:r>
+      <w:r>
+        <w:t>% of all</w:t>
+      </w:r>
+      <w:r>
+        <w:t xml:space="preserve"> </w:t>
+      </w:r>
+      <w:r>
+        <w:t>CBD deliveries</w:t>
+      </w:r>
+      <w:r>
+        <w:t>)</w:t>
       </w:r>
       <w:r>
         <w:t xml:space="preserve"> </w:t>
@@ -1462,7 +1498,13 @@
         <w:t xml:space="preserve">have been delivered </w:t>
       </w:r>
       <w:r>
-        <w:t>during the past 20 years</w:t>
+        <w:t xml:space="preserve">during the past </w:t>
+      </w:r>
+      <w:r>
+        <w:t>10</w:t>
+      </w:r>
+      <w:r>
+        <w:t xml:space="preserve"> years</w:t>
       </w:r>
       <w:r>
         <w:t>.</w:t>
@@ -1830,7 +1872,13 @@
         <w:t xml:space="preserve">at Halsted Street </w:t>
       </w:r>
       <w:r>
-        <w:t>.5 miles west of Ogilvie</w:t>
+        <w:t>.</w:t>
+      </w:r>
+      <w:r>
+        <w:t>4</w:t>
+      </w:r>
+      <w:r>
+        <w:t xml:space="preserve"> miles west of Ogilvie</w:t>
       </w:r>
       <w:r>
         <w:t>, whereas t</w:t>
@@ -2288,7 +2336,13 @@
         <w:t>.</w:t>
       </w:r>
       <w:r>
-        <w:t xml:space="preserve"> Delivering over 2 million square feet of office and residential development, 500’ of new Riverwalk and 4-acres of open space</w:t>
+        <w:t xml:space="preserve"> Delivering over 2 million square feet of office and residential development, </w:t>
+      </w:r>
+      <w:r>
+        <w:t>850</w:t>
+      </w:r>
+      <w:r>
+        <w:t>’ of new Riverwalk and 4-acres of open space</w:t>
       </w:r>
       <w:r>
         <w:t>,</w:t>
@@ -2375,96 +2429,6 @@
       <w:proofErr w:type="spellEnd"/>
       <w:r>
         <w:t xml:space="preserve"> highest concentrations and variety of exciting dining options.</w:t>
-      </w:r>
-    </w:p>
-    <w:p/>
-    <w:p/>
-    <w:p>
-      <w:r>
-        <w:rPr>
-          <w:rFonts w:ascii="-webkit-standard" w:hAnsi="-webkit-standard"/>
-          <w:color w:val="000000"/>
-          <w:sz w:val="27"/>
-          <w:szCs w:val="27"/>
-        </w:rPr>
-        <w:t>A link to site we’ve used to describe the location in conversations with investors. Note it is formatted for “full screen” mode on a computer screen only. </w:t>
-      </w:r>
-    </w:p>
-    <w:p/>
-    <w:p/>
-    <w:p>
-      <w:r>
-        <w:rPr>
-          <w:rFonts w:ascii="-webkit-standard" w:hAnsi="-webkit-standard"/>
-          <w:color w:val="000000"/>
-          <w:sz w:val="27"/>
-          <w:szCs w:val="27"/>
-        </w:rPr>
-        <w:t xml:space="preserve">We have been working on acquiring the property </w:t>
-      </w:r>
-      <w:proofErr w:type="gramStart"/>
-      <w:r>
-        <w:rPr>
-          <w:rFonts w:ascii="-webkit-standard" w:hAnsi="-webkit-standard"/>
-          <w:color w:val="000000"/>
-          <w:sz w:val="27"/>
-          <w:szCs w:val="27"/>
-        </w:rPr>
-        <w:t>for  Maybe</w:t>
-      </w:r>
-      <w:proofErr w:type="gramEnd"/>
-      <w:r>
-        <w:rPr>
-          <w:rFonts w:ascii="-webkit-standard" w:hAnsi="-webkit-standard"/>
-          <w:color w:val="000000"/>
-          <w:sz w:val="27"/>
-          <w:szCs w:val="27"/>
-        </w:rPr>
-        <w:t xml:space="preserve"> there is a creative way to partner for an technology and logistics campus that secures room for growth of both uses. The city scale maybe </w:t>
-      </w:r>
-      <w:proofErr w:type="gramStart"/>
-      <w:r>
-        <w:rPr>
-          <w:rFonts w:ascii="-webkit-standard" w:hAnsi="-webkit-standard"/>
-          <w:color w:val="000000"/>
-          <w:sz w:val="27"/>
-          <w:szCs w:val="27"/>
-        </w:rPr>
-        <w:t>allow</w:t>
-      </w:r>
-      <w:proofErr w:type="gramEnd"/>
-      <w:r>
-        <w:rPr>
-          <w:rFonts w:ascii="-webkit-standard" w:hAnsi="-webkit-standard"/>
-          <w:color w:val="000000"/>
-          <w:sz w:val="27"/>
-          <w:szCs w:val="27"/>
-        </w:rPr>
-        <w:t xml:space="preserve"> us to explore/ test urban design and operation systems for delivery etc. </w:t>
-      </w:r>
-    </w:p>
-    <w:p/>
-    <w:p/>
-    <w:p>
-      <w:r>
-        <w:t xml:space="preserve">For the last two years our firm has been in ongoing conversations with largest landowners in downtown Denver, Nashville and Charlotte that are very exciting. We try not to be hometown </w:t>
-      </w:r>
-      <w:r>
-        <w:lastRenderedPageBreak/>
-        <w:t>biased but it is really hard to find large sites that come anywhere near the density, demographics, transit and river aesthetic offered at Tribune.</w:t>
-      </w:r>
-    </w:p>
-    <w:p/>
-    <w:p>
-      <w:r>
-        <w:t>Walks through location. Pretty quickly get through why best of the large sites and more accessible, centrally located and prominent than Fulton Market. If was available via zoning or not encumbered by publishing would have gone a long time ago.</w:t>
-      </w:r>
-    </w:p>
-    <w:p/>
-    <w:p/>
-    <w:p>
-      <w:r>
-        <w:t>While Chicago’s downtown has become an increasingly desirable live-work-play environment, convenient access to the commuter rails and suburban employees remains critical to office building site selection.</w:t>
       </w:r>
     </w:p>
     <w:p/>

</xml_diff>